<commit_message>
Updated for multi fields
</commit_message>
<xml_diff>
--- a/templates.docx
+++ b/templates.docx
@@ -127,7 +127,6 @@
           <w:color w:val="auto"/>
         </w:rPr>
       </w:pPr>
-      <w:proofErr w:type="gramStart"/>
       <w:r>
         <w:rPr>
           <w:rFonts w:asciiTheme="minorHAnsi" w:hAnsiTheme="minorHAnsi" w:cstheme="minorHAnsi"/>
@@ -136,15 +135,6 @@
           <w:color w:val="auto"/>
         </w:rPr>
         <w:t>{</w:t>
-      </w:r>
-      <w:r>
-        <w:rPr>
-          <w:rFonts w:asciiTheme="minorHAnsi" w:hAnsiTheme="minorHAnsi" w:cstheme="minorHAnsi"/>
-          <w:b w:val="0"/>
-          <w:bCs/>
-          <w:color w:val="auto"/>
-        </w:rPr>
-        <w:t xml:space="preserve"> </w:t>
       </w:r>
       <w:proofErr w:type="spellStart"/>
       <w:r>
@@ -157,7 +147,6 @@
         <w:t>professionalTitle</w:t>
       </w:r>
       <w:proofErr w:type="spellEnd"/>
-      <w:proofErr w:type="gramEnd"/>
       <w:r>
         <w:rPr>
           <w:rFonts w:asciiTheme="minorHAnsi" w:hAnsiTheme="minorHAnsi" w:cstheme="minorHAnsi"/>
@@ -443,19 +432,7 @@
         <w:rPr>
           <w:color w:val="auto"/>
         </w:rPr>
-        <w:t>{</w:t>
-      </w:r>
-      <w:r>
-        <w:rPr>
-          <w:color w:val="auto"/>
-        </w:rPr>
-        <w:t>/</w:t>
-      </w:r>
-      <w:r>
-        <w:rPr>
-          <w:color w:val="auto"/>
-        </w:rPr>
-        <w:t>educations}</w:t>
+        <w:t>{/educations}</w:t>
       </w:r>
     </w:p>
     <w:p>
@@ -573,19 +550,7 @@
         <w:rPr>
           <w:color w:val="auto"/>
         </w:rPr>
-        <w:t>{#</w:t>
-      </w:r>
-      <w:r>
-        <w:rPr>
-          <w:color w:val="auto"/>
-        </w:rPr>
-        <w:t>experience</w:t>
-      </w:r>
-      <w:r>
-        <w:rPr>
-          <w:color w:val="auto"/>
-        </w:rPr>
-        <w:t>}</w:t>
+        <w:t>{#experience}</w:t>
       </w:r>
     </w:p>
     <w:p>
@@ -686,28 +651,8 @@
         <w:rPr>
           <w:color w:val="auto"/>
         </w:rPr>
-        <w:t>{</w:t>
+        <w:t>{/experience}</w:t>
       </w:r>
-      <w:r>
-        <w:rPr>
-          <w:color w:val="auto"/>
-        </w:rPr>
-        <w:t>/</w:t>
-      </w:r>
-      <w:proofErr w:type="gramStart"/>
-      <w:r>
-        <w:rPr>
-          <w:color w:val="auto"/>
-        </w:rPr>
-        <w:t xml:space="preserve">experience </w:t>
-      </w:r>
-      <w:r>
-        <w:rPr>
-          <w:color w:val="auto"/>
-        </w:rPr>
-        <w:t>}</w:t>
-      </w:r>
-      <w:proofErr w:type="gramEnd"/>
     </w:p>
     <w:p>
       <w:pPr>
@@ -814,19 +759,7 @@
         <w:rPr>
           <w:color w:val="auto"/>
         </w:rPr>
-        <w:t>{#</w:t>
-      </w:r>
-      <w:r>
-        <w:rPr>
-          <w:color w:val="auto"/>
-        </w:rPr>
-        <w:t>projects</w:t>
-      </w:r>
-      <w:r>
-        <w:rPr>
-          <w:color w:val="auto"/>
-        </w:rPr>
-        <w:t>}</w:t>
+        <w:t>{#projects}</w:t>
       </w:r>
     </w:p>
     <w:p>
@@ -921,28 +854,8 @@
         <w:rPr>
           <w:color w:val="auto"/>
         </w:rPr>
-        <w:t>{</w:t>
+        <w:t>{/projects}</w:t>
       </w:r>
-      <w:r>
-        <w:rPr>
-          <w:color w:val="auto"/>
-        </w:rPr>
-        <w:t>/</w:t>
-      </w:r>
-      <w:proofErr w:type="gramStart"/>
-      <w:r>
-        <w:rPr>
-          <w:color w:val="auto"/>
-        </w:rPr>
-        <w:t xml:space="preserve">projects </w:t>
-      </w:r>
-      <w:r>
-        <w:rPr>
-          <w:color w:val="auto"/>
-        </w:rPr>
-        <w:t>}</w:t>
-      </w:r>
-      <w:proofErr w:type="gramEnd"/>
     </w:p>
     <w:p>
       <w:pPr>
@@ -1049,19 +962,7 @@
         <w:rPr>
           <w:color w:val="auto"/>
         </w:rPr>
-        <w:t>{#</w:t>
-      </w:r>
-      <w:r>
-        <w:rPr>
-          <w:color w:val="auto"/>
-        </w:rPr>
-        <w:t>skills</w:t>
-      </w:r>
-      <w:r>
-        <w:rPr>
-          <w:color w:val="auto"/>
-        </w:rPr>
-        <w:t>}</w:t>
+        <w:t>{#skills}</w:t>
       </w:r>
     </w:p>
     <w:p>
@@ -1089,19 +990,7 @@
         <w:rPr>
           <w:color w:val="auto"/>
         </w:rPr>
-        <w:t>{</w:t>
-      </w:r>
-      <w:r>
-        <w:rPr>
-          <w:color w:val="auto"/>
-        </w:rPr>
-        <w:t>/skills</w:t>
-      </w:r>
-      <w:r>
-        <w:rPr>
-          <w:color w:val="auto"/>
-        </w:rPr>
-        <w:t>}</w:t>
+        <w:t>{/skills}</w:t>
       </w:r>
     </w:p>
     <w:p>
@@ -27808,6 +27697,7 @@
   <w:rsids>
     <w:rsidRoot w:val="00A25C69"/>
     <w:rsid w:val="00091680"/>
+    <w:rsid w:val="00095A60"/>
     <w:rsid w:val="000E152C"/>
     <w:rsid w:val="001C714E"/>
     <w:rsid w:val="001E5F49"/>
@@ -27836,6 +27726,7 @@
     <w:rsid w:val="00BD5C00"/>
     <w:rsid w:val="00BE5A28"/>
     <w:rsid w:val="00D05506"/>
+    <w:rsid w:val="00D242D7"/>
     <w:rsid w:val="00E90836"/>
     <w:rsid w:val="00ED1120"/>
     <w:rsid w:val="00F50D06"/>

</xml_diff>

<commit_message>
Added download resume feature
</commit_message>
<xml_diff>
--- a/templates.docx
+++ b/templates.docx
@@ -125,6 +125,7 @@
           <w:b w:val="0"/>
           <w:bCs/>
           <w:color w:val="auto"/>
+          <w:sz w:val="32"/>
         </w:rPr>
       </w:pPr>
       <w:r>
@@ -133,6 +134,7 @@
           <w:b w:val="0"/>
           <w:bCs/>
           <w:color w:val="auto"/>
+          <w:sz w:val="32"/>
         </w:rPr>
         <w:t>{</w:t>
       </w:r>
@@ -143,6 +145,7 @@
           <w:b w:val="0"/>
           <w:bCs/>
           <w:color w:val="auto"/>
+          <w:sz w:val="32"/>
         </w:rPr>
         <w:t>professionalTitle</w:t>
       </w:r>
@@ -153,6 +156,7 @@
           <w:b w:val="0"/>
           <w:bCs/>
           <w:color w:val="auto"/>
+          <w:sz w:val="32"/>
         </w:rPr>
         <w:t>}</w:t>
       </w:r>
@@ -165,7 +169,8 @@
           <w:b w:val="0"/>
           <w:bCs/>
           <w:color w:val="auto"/>
-          <w:szCs w:val="24"/>
+          <w:sz w:val="28"/>
+          <w:szCs w:val="28"/>
         </w:rPr>
       </w:pPr>
       <w:r>
@@ -174,7 +179,8 @@
           <w:b w:val="0"/>
           <w:bCs/>
           <w:color w:val="auto"/>
-          <w:szCs w:val="24"/>
+          <w:sz w:val="28"/>
+          <w:szCs w:val="28"/>
         </w:rPr>
         <w:t>{</w:t>
       </w:r>
@@ -185,7 +191,8 @@
           <w:b w:val="0"/>
           <w:bCs/>
           <w:color w:val="auto"/>
-          <w:szCs w:val="24"/>
+          <w:sz w:val="28"/>
+          <w:szCs w:val="28"/>
         </w:rPr>
         <w:t>phoneNumber</w:t>
       </w:r>
@@ -196,7 +203,8 @@
           <w:b w:val="0"/>
           <w:bCs/>
           <w:color w:val="auto"/>
-          <w:szCs w:val="24"/>
+          <w:sz w:val="28"/>
+          <w:szCs w:val="28"/>
         </w:rPr>
         <w:t>} | {email} | {</w:t>
       </w:r>
@@ -207,7 +215,8 @@
           <w:b w:val="0"/>
           <w:bCs/>
           <w:color w:val="auto"/>
-          <w:szCs w:val="24"/>
+          <w:sz w:val="28"/>
+          <w:szCs w:val="28"/>
         </w:rPr>
         <w:t>linkedIn</w:t>
       </w:r>
@@ -218,9 +227,10 @@
           <w:b w:val="0"/>
           <w:bCs/>
           <w:color w:val="auto"/>
-          <w:szCs w:val="24"/>
+          <w:sz w:val="28"/>
+          <w:szCs w:val="28"/>
         </w:rPr>
-        <w:t xml:space="preserve">} </w:t>
+        <w:t>}</w:t>
       </w:r>
       <w:r>
         <w:rPr>
@@ -228,9 +238,10 @@
           <w:b w:val="0"/>
           <w:bCs/>
           <w:color w:val="auto"/>
-          <w:szCs w:val="24"/>
+          <w:sz w:val="28"/>
+          <w:szCs w:val="28"/>
         </w:rPr>
-        <w:t>{city} {state} {country}</w:t>
+        <w:t xml:space="preserve"> |</w:t>
       </w:r>
       <w:r>
         <w:rPr>
@@ -238,7 +249,74 @@
           <w:b w:val="0"/>
           <w:bCs/>
           <w:color w:val="auto"/>
-          <w:szCs w:val="24"/>
+          <w:sz w:val="28"/>
+          <w:szCs w:val="28"/>
+        </w:rPr>
+        <w:t xml:space="preserve"> </w:t>
+      </w:r>
+      <w:r>
+        <w:rPr>
+          <w:rFonts w:asciiTheme="minorHAnsi" w:hAnsiTheme="minorHAnsi" w:cstheme="minorHAnsi"/>
+          <w:b w:val="0"/>
+          <w:bCs/>
+          <w:color w:val="auto"/>
+          <w:sz w:val="28"/>
+          <w:szCs w:val="28"/>
+        </w:rPr>
+        <w:t>{city}</w:t>
+      </w:r>
+      <w:r>
+        <w:rPr>
+          <w:rFonts w:asciiTheme="minorHAnsi" w:hAnsiTheme="minorHAnsi" w:cstheme="minorHAnsi"/>
+          <w:b w:val="0"/>
+          <w:bCs/>
+          <w:color w:val="auto"/>
+          <w:sz w:val="28"/>
+          <w:szCs w:val="28"/>
+        </w:rPr>
+        <w:t xml:space="preserve">, </w:t>
+      </w:r>
+      <w:r>
+        <w:rPr>
+          <w:rFonts w:asciiTheme="minorHAnsi" w:hAnsiTheme="minorHAnsi" w:cstheme="minorHAnsi"/>
+          <w:b w:val="0"/>
+          <w:bCs/>
+          <w:color w:val="auto"/>
+          <w:sz w:val="28"/>
+          <w:szCs w:val="28"/>
+        </w:rPr>
+        <w:t>{state}</w:t>
+      </w:r>
+      <w:r>
+        <w:rPr>
+          <w:rFonts w:asciiTheme="minorHAnsi" w:hAnsiTheme="minorHAnsi" w:cstheme="minorHAnsi"/>
+          <w:b w:val="0"/>
+          <w:bCs/>
+          <w:color w:val="auto"/>
+          <w:sz w:val="28"/>
+          <w:szCs w:val="28"/>
+        </w:rPr>
+        <w:t>,</w:t>
+      </w:r>
+      <w:r>
+        <w:rPr>
+          <w:rFonts w:asciiTheme="minorHAnsi" w:hAnsiTheme="minorHAnsi" w:cstheme="minorHAnsi"/>
+          <w:b w:val="0"/>
+          <w:bCs/>
+          <w:color w:val="auto"/>
+          <w:sz w:val="28"/>
+          <w:szCs w:val="28"/>
+        </w:rPr>
+        <w:t xml:space="preserve"> {country}</w:t>
+      </w:r>
+      <w:r>
+        <w:rPr>
+          <w:rFonts w:asciiTheme="minorHAnsi" w:hAnsiTheme="minorHAnsi" w:cstheme="minorHAnsi"/>
+          <w:b w:val="0"/>
+          <w:bCs/>
+          <w:color w:val="auto"/>
+          <w:sz w:val="28"/>
+          <w:szCs w:val="28"/>
         </w:rPr>
         <w:t xml:space="preserve">  </w:t>
       </w:r>
@@ -258,12 +336,16 @@
         <w:rPr>
           <w:rFonts w:ascii="Times New Roman" w:hAnsi="Times New Roman" w:cs="Times New Roman"/>
           <w:color w:val="auto"/>
+          <w:sz w:val="28"/>
+          <w:szCs w:val="28"/>
         </w:rPr>
       </w:pPr>
       <w:r>
         <w:rPr>
           <w:rFonts w:ascii="Times New Roman" w:hAnsi="Times New Roman" w:cs="Times New Roman"/>
           <w:color w:val="auto"/>
+          <w:sz w:val="28"/>
+          <w:szCs w:val="28"/>
         </w:rPr>
         <w:t>{description}</w:t>
       </w:r>
@@ -392,11 +474,15 @@
         <w:pStyle w:val="Heading2"/>
         <w:rPr>
           <w:color w:val="auto"/>
+          <w:sz w:val="24"/>
+          <w:szCs w:val="24"/>
         </w:rPr>
       </w:pPr>
       <w:r>
         <w:rPr>
           <w:color w:val="auto"/>
+          <w:sz w:val="28"/>
+          <w:szCs w:val="28"/>
         </w:rPr>
         <w:t>{university}</w:t>
       </w:r>
@@ -405,6 +491,13 @@
           <w:color w:val="auto"/>
         </w:rPr>
         <w:tab/>
+      </w:r>
+      <w:r>
+        <w:rPr>
+          <w:color w:val="auto"/>
+          <w:sz w:val="24"/>
+          <w:szCs w:val="24"/>
+        </w:rPr>
         <w:t>{year}</w:t>
       </w:r>
     </w:p>
@@ -412,11 +505,15 @@
       <w:pPr>
         <w:rPr>
           <w:color w:val="auto"/>
+          <w:sz w:val="24"/>
+          <w:szCs w:val="24"/>
         </w:rPr>
       </w:pPr>
       <w:r>
         <w:rPr>
           <w:color w:val="auto"/>
+          <w:sz w:val="24"/>
+          <w:szCs w:val="24"/>
         </w:rPr>
         <w:t xml:space="preserve">{degree} </w:t>
       </w:r>
@@ -543,11 +640,15 @@
       <w:pPr>
         <w:pStyle w:val="Heading2"/>
         <w:rPr>
+          <w:b w:val="0"/>
+          <w:bCs/>
           <w:color w:val="auto"/>
         </w:rPr>
       </w:pPr>
       <w:r>
         <w:rPr>
+          <w:b w:val="0"/>
+          <w:bCs/>
           <w:color w:val="auto"/>
         </w:rPr>
         <w:t>{#experience}</w:t>
@@ -563,20 +664,37 @@
       <w:r>
         <w:rPr>
           <w:color w:val="auto"/>
+          <w:sz w:val="28"/>
+          <w:szCs w:val="28"/>
         </w:rPr>
-        <w:t xml:space="preserve">{company} </w:t>
+        <w:t>{company}</w:t>
+      </w:r>
+      <w:r>
+        <w:rPr>
+          <w:color w:val="auto"/>
+        </w:rPr>
+        <w:t xml:space="preserve"> </w:t>
       </w:r>
       <w:r>
         <w:rPr>
           <w:color w:val="auto"/>
         </w:rPr>
         <w:tab/>
+      </w:r>
+      <w:r>
+        <w:rPr>
+          <w:color w:val="auto"/>
+          <w:sz w:val="24"/>
+          <w:szCs w:val="24"/>
+        </w:rPr>
         <w:t>{joining}-{</w:t>
       </w:r>
       <w:proofErr w:type="spellStart"/>
       <w:r>
         <w:rPr>
           <w:color w:val="auto"/>
+          <w:sz w:val="24"/>
+          <w:szCs w:val="24"/>
         </w:rPr>
         <w:t>endDate</w:t>
       </w:r>
@@ -584,6 +702,8 @@
       <w:r>
         <w:rPr>
           <w:color w:val="auto"/>
+          <w:sz w:val="24"/>
+          <w:szCs w:val="24"/>
         </w:rPr>
         <w:t>}</w:t>
       </w:r>
@@ -593,17 +713,23 @@
         <w:pStyle w:val="Heading2"/>
         <w:rPr>
           <w:color w:val="auto"/>
+          <w:sz w:val="24"/>
+          <w:szCs w:val="24"/>
         </w:rPr>
       </w:pPr>
       <w:r>
         <w:rPr>
           <w:color w:val="auto"/>
+          <w:sz w:val="24"/>
+          <w:szCs w:val="24"/>
         </w:rPr>
-        <w:t xml:space="preserve"> {role}</w:t>
+        <w:t>{role}</w:t>
       </w:r>
       <w:r>
         <w:rPr>
           <w:color w:val="auto"/>
+          <w:sz w:val="24"/>
+          <w:szCs w:val="24"/>
         </w:rPr>
         <w:tab/>
       </w:r>
@@ -617,11 +743,15 @@
         </w:numPr>
         <w:rPr>
           <w:color w:val="auto"/>
+          <w:sz w:val="24"/>
+          <w:szCs w:val="24"/>
         </w:rPr>
       </w:pPr>
       <w:r>
         <w:rPr>
           <w:color w:val="auto"/>
+          <w:sz w:val="24"/>
+          <w:szCs w:val="24"/>
         </w:rPr>
         <w:t>{</w:t>
       </w:r>
@@ -629,6 +759,8 @@
       <w:r>
         <w:rPr>
           <w:color w:val="auto"/>
+          <w:sz w:val="24"/>
+          <w:szCs w:val="24"/>
         </w:rPr>
         <w:t>experienceDescription</w:t>
       </w:r>
@@ -636,6 +768,8 @@
       <w:r>
         <w:rPr>
           <w:color w:val="auto"/>
+          <w:sz w:val="24"/>
+          <w:szCs w:val="24"/>
         </w:rPr>
         <w:t>}</w:t>
       </w:r>
@@ -767,11 +901,15 @@
         <w:pStyle w:val="Heading2"/>
         <w:rPr>
           <w:color w:val="auto"/>
+          <w:sz w:val="28"/>
+          <w:szCs w:val="28"/>
         </w:rPr>
       </w:pPr>
       <w:r>
         <w:rPr>
           <w:color w:val="auto"/>
+          <w:sz w:val="28"/>
+          <w:szCs w:val="28"/>
         </w:rPr>
         <w:t>{</w:t>
       </w:r>
@@ -779,6 +917,8 @@
       <w:r>
         <w:rPr>
           <w:color w:val="auto"/>
+          <w:sz w:val="28"/>
+          <w:szCs w:val="28"/>
         </w:rPr>
         <w:t>projectTitle</w:t>
       </w:r>
@@ -786,19 +926,17 @@
       <w:r>
         <w:rPr>
           <w:color w:val="auto"/>
+          <w:sz w:val="28"/>
+          <w:szCs w:val="28"/>
         </w:rPr>
-        <w:t>}</w:t>
-      </w:r>
-      <w:r>
-        <w:rPr>
-          <w:color w:val="auto"/>
-        </w:rPr>
-        <w:t xml:space="preserve"> | {</w:t>
+        <w:t>} | {</w:t>
       </w:r>
       <w:proofErr w:type="spellStart"/>
       <w:r>
         <w:rPr>
           <w:color w:val="auto"/>
+          <w:sz w:val="28"/>
+          <w:szCs w:val="28"/>
         </w:rPr>
         <w:t>githubLink</w:t>
       </w:r>
@@ -806,12 +944,16 @@
       <w:r>
         <w:rPr>
           <w:color w:val="auto"/>
+          <w:sz w:val="28"/>
+          <w:szCs w:val="28"/>
         </w:rPr>
         <w:t>}</w:t>
       </w:r>
       <w:r>
         <w:rPr>
           <w:color w:val="auto"/>
+          <w:sz w:val="28"/>
+          <w:szCs w:val="28"/>
         </w:rPr>
         <w:tab/>
       </w:r>
@@ -820,11 +962,15 @@
       <w:pPr>
         <w:rPr>
           <w:color w:val="auto"/>
+          <w:sz w:val="24"/>
+          <w:szCs w:val="24"/>
         </w:rPr>
       </w:pPr>
       <w:r>
         <w:rPr>
           <w:color w:val="auto"/>
+          <w:sz w:val="24"/>
+          <w:szCs w:val="24"/>
         </w:rPr>
         <w:t>{</w:t>
       </w:r>
@@ -832,6 +978,8 @@
       <w:r>
         <w:rPr>
           <w:color w:val="auto"/>
+          <w:sz w:val="24"/>
+          <w:szCs w:val="24"/>
         </w:rPr>
         <w:t>projectDescription</w:t>
       </w:r>
@@ -839,6 +987,8 @@
       <w:r>
         <w:rPr>
           <w:color w:val="auto"/>
+          <w:sz w:val="24"/>
+          <w:szCs w:val="24"/>
         </w:rPr>
         <w:t xml:space="preserve">} </w:t>
       </w:r>
@@ -970,11 +1120,15 @@
         <w:pStyle w:val="ListBullet"/>
         <w:rPr>
           <w:color w:val="auto"/>
+          <w:sz w:val="24"/>
+          <w:szCs w:val="24"/>
         </w:rPr>
       </w:pPr>
       <w:r>
         <w:rPr>
           <w:color w:val="auto"/>
+          <w:sz w:val="24"/>
+          <w:szCs w:val="24"/>
         </w:rPr>
         <w:t>{skills}</w:t>
       </w:r>
@@ -27720,6 +27874,7 @@
     <w:rsid w:val="008E1D65"/>
     <w:rsid w:val="009151D0"/>
     <w:rsid w:val="009221D1"/>
+    <w:rsid w:val="009D236E"/>
     <w:rsid w:val="00A25C69"/>
     <w:rsid w:val="00A51235"/>
     <w:rsid w:val="00AF5294"/>
@@ -28480,6 +28635,26 @@
 </file>
 
 <file path=customXml/item2.xml><?xml version="1.0" encoding="utf-8"?>
+<p:properties xmlns:p="http://schemas.microsoft.com/office/2006/metadata/properties" xmlns:xsi="http://www.w3.org/2001/XMLSchema-instance" xmlns:pc="http://schemas.microsoft.com/office/infopath/2007/PartnerControls">
+  <documentManagement>
+    <_ip_UnifiedCompliancePolicyUIAction xmlns="http://schemas.microsoft.com/sharepoint/v3" xsi:nil="true"/>
+    <Image xmlns="71af3243-3dd4-4a8d-8c0d-dd76da1f02a5">
+      <Url xsi:nil="true"/>
+      <Description xsi:nil="true"/>
+    </Image>
+    <Status xmlns="71af3243-3dd4-4a8d-8c0d-dd76da1f02a5">Not started</Status>
+    <Background xmlns="71af3243-3dd4-4a8d-8c0d-dd76da1f02a5">false</Background>
+    <_ip_UnifiedCompliancePolicyProperties xmlns="http://schemas.microsoft.com/sharepoint/v3" xsi:nil="true"/>
+    <ImageTagsTaxHTField xmlns="71af3243-3dd4-4a8d-8c0d-dd76da1f02a5">
+      <Terms xmlns="http://schemas.microsoft.com/office/infopath/2007/PartnerControls"/>
+    </ImageTagsTaxHTField>
+    <TaxCatchAll xmlns="230e9df3-be65-4c73-a93b-d1236ebd677e" xsi:nil="true"/>
+    <MediaServiceKeyPoints xmlns="71af3243-3dd4-4a8d-8c0d-dd76da1f02a5" xsi:nil="true"/>
+  </documentManagement>
+</p:properties>
+</file>
+
+<file path=customXml/item3.xml><?xml version="1.0" encoding="utf-8"?>
 <ct:contentTypeSchema xmlns:ct="http://schemas.microsoft.com/office/2006/metadata/contentType" xmlns:ma="http://schemas.microsoft.com/office/2006/metadata/properties/metaAttributes" ct:_="" ma:_="" ma:contentTypeName="Document" ma:contentTypeID="0x01010079F111ED35F8CC479449609E8A0923A6" ma:contentTypeVersion="26" ma:contentTypeDescription="Create a new document." ma:contentTypeScope="" ma:versionID="ac37c1753acd5e330d2062ccec26ea66">
   <xsd:schema xmlns:xsd="http://www.w3.org/2001/XMLSchema" xmlns:xs="http://www.w3.org/2001/XMLSchema" xmlns:p="http://schemas.microsoft.com/office/2006/metadata/properties" xmlns:ns1="http://schemas.microsoft.com/sharepoint/v3" xmlns:ns2="71af3243-3dd4-4a8d-8c0d-dd76da1f02a5" xmlns:ns3="16c05727-aa75-4e4a-9b5f-8a80a1165891" xmlns:ns4="230e9df3-be65-4c73-a93b-d1236ebd677e" targetNamespace="http://schemas.microsoft.com/office/2006/metadata/properties" ma:root="true" ma:fieldsID="3b340c7101c92c5120abd06486f94548" ns1:_="" ns2:_="" ns3:_="" ns4:_="">
     <xsd:import namespace="http://schemas.microsoft.com/sharepoint/v3"/>
@@ -28779,26 +28954,6 @@
 </ct:contentTypeSchema>
 </file>
 
-<file path=customXml/item3.xml><?xml version="1.0" encoding="utf-8"?>
-<p:properties xmlns:p="http://schemas.microsoft.com/office/2006/metadata/properties" xmlns:xsi="http://www.w3.org/2001/XMLSchema-instance" xmlns:pc="http://schemas.microsoft.com/office/infopath/2007/PartnerControls">
-  <documentManagement>
-    <_ip_UnifiedCompliancePolicyUIAction xmlns="http://schemas.microsoft.com/sharepoint/v3" xsi:nil="true"/>
-    <Image xmlns="71af3243-3dd4-4a8d-8c0d-dd76da1f02a5">
-      <Url xsi:nil="true"/>
-      <Description xsi:nil="true"/>
-    </Image>
-    <Status xmlns="71af3243-3dd4-4a8d-8c0d-dd76da1f02a5">Not started</Status>
-    <Background xmlns="71af3243-3dd4-4a8d-8c0d-dd76da1f02a5">false</Background>
-    <_ip_UnifiedCompliancePolicyProperties xmlns="http://schemas.microsoft.com/sharepoint/v3" xsi:nil="true"/>
-    <ImageTagsTaxHTField xmlns="71af3243-3dd4-4a8d-8c0d-dd76da1f02a5">
-      <Terms xmlns="http://schemas.microsoft.com/office/infopath/2007/PartnerControls"/>
-    </ImageTagsTaxHTField>
-    <TaxCatchAll xmlns="230e9df3-be65-4c73-a93b-d1236ebd677e" xsi:nil="true"/>
-    <MediaServiceKeyPoints xmlns="71af3243-3dd4-4a8d-8c0d-dd76da1f02a5" xsi:nil="true"/>
-  </documentManagement>
-</p:properties>
-</file>
-
 <file path=customXml/itemProps1.xml><?xml version="1.0" encoding="utf-8"?>
 <ds:datastoreItem xmlns:ds="http://schemas.openxmlformats.org/officeDocument/2006/customXml" ds:itemID="{D3D0AF68-AC2E-4F8B-9602-D8083AE7A50C}">
   <ds:schemaRefs>
@@ -28808,6 +28963,18 @@
 </file>
 
 <file path=customXml/itemProps2.xml><?xml version="1.0" encoding="utf-8"?>
+<ds:datastoreItem xmlns:ds="http://schemas.openxmlformats.org/officeDocument/2006/customXml" ds:itemID="{80D0490C-BDB1-4A9A-A49C-25CBFE2C5597}">
+  <ds:schemaRefs>
+    <ds:schemaRef ds:uri="http://schemas.microsoft.com/office/2006/metadata/properties"/>
+    <ds:schemaRef ds:uri="http://schemas.microsoft.com/office/infopath/2007/PartnerControls"/>
+    <ds:schemaRef ds:uri="http://schemas.microsoft.com/sharepoint/v3"/>
+    <ds:schemaRef ds:uri="71af3243-3dd4-4a8d-8c0d-dd76da1f02a5"/>
+    <ds:schemaRef ds:uri="230e9df3-be65-4c73-a93b-d1236ebd677e"/>
+  </ds:schemaRefs>
+</ds:datastoreItem>
+</file>
+
+<file path=customXml/itemProps3.xml><?xml version="1.0" encoding="utf-8"?>
 <ds:datastoreItem xmlns:ds="http://schemas.openxmlformats.org/officeDocument/2006/customXml" ds:itemID="{B0570184-621B-494D-88AC-1C0C84E908FF}">
   <ds:schemaRefs>
     <ds:schemaRef ds:uri="http://schemas.microsoft.com/office/2006/metadata/contentType"/>
@@ -28828,18 +28995,6 @@
 </ds:datastoreItem>
 </file>
 
-<file path=customXml/itemProps3.xml><?xml version="1.0" encoding="utf-8"?>
-<ds:datastoreItem xmlns:ds="http://schemas.openxmlformats.org/officeDocument/2006/customXml" ds:itemID="{80D0490C-BDB1-4A9A-A49C-25CBFE2C5597}">
-  <ds:schemaRefs>
-    <ds:schemaRef ds:uri="http://schemas.microsoft.com/office/2006/metadata/properties"/>
-    <ds:schemaRef ds:uri="http://schemas.microsoft.com/office/infopath/2007/PartnerControls"/>
-    <ds:schemaRef ds:uri="http://schemas.microsoft.com/sharepoint/v3"/>
-    <ds:schemaRef ds:uri="71af3243-3dd4-4a8d-8c0d-dd76da1f02a5"/>
-    <ds:schemaRef ds:uri="230e9df3-be65-4c73-a93b-d1236ebd677e"/>
-  </ds:schemaRefs>
-</ds:datastoreItem>
-</file>
-
 <file path=docMetadata/LabelInfo.xml><?xml version="1.0" encoding="utf-8"?>
 <clbl:labelList xmlns:clbl="http://schemas.microsoft.com/office/2020/mipLabelMetadata"/>
 </file>
</xml_diff>